<commit_message>
updated the database schema and documentation for the final time
</commit_message>
<xml_diff>
--- a/task_sql/Wondertix DB.docx
+++ b/task_sql/Wondertix DB.docx
@@ -2607,14 +2607,14 @@
         <w:rPr/>
         <w:drawing>
           <wp:inline distB="114300" distT="114300" distL="114300" distR="114300">
-            <wp:extent cx="4642672" cy="6783763"/>
+            <wp:extent cx="4627272" cy="6805988"/>
             <wp:effectExtent b="0" l="0" r="0" t="0"/>
-            <wp:docPr id="2" name="image1.png"/>
+            <wp:docPr id="2" name="image3.png"/>
             <a:graphic>
               <a:graphicData uri="http://schemas.openxmlformats.org/drawingml/2006/picture">
                 <pic:pic>
                   <pic:nvPicPr>
-                    <pic:cNvPr id="0" name="image1.png"/>
+                    <pic:cNvPr id="0" name="image3.png"/>
                     <pic:cNvPicPr preferRelativeResize="0"/>
                   </pic:nvPicPr>
                   <pic:blipFill>
@@ -2627,7 +2627,7 @@
                   <pic:spPr>
                     <a:xfrm>
                       <a:off x="0" y="0"/>
-                      <a:ext cx="4642672" cy="6783763"/>
+                      <a:ext cx="4627272" cy="6805988"/>
                     </a:xfrm>
                     <a:prstGeom prst="rect"/>
                     <a:ln/>
@@ -2638,17 +2638,6 @@
           </wp:inline>
         </w:drawing>
       </w:r>
-      <w:r>
-        <w:rPr>
-          <w:rtl w:val="0"/>
-        </w:rPr>
-      </w:r>
-    </w:p>
-    <w:p>
-      <w:pPr>
-        <w:spacing w:line="360" w:lineRule="auto"/>
-        <w:rPr/>
-      </w:pPr>
       <w:r>
         <w:rPr>
           <w:rtl w:val="0"/>
@@ -3522,17 +3511,6 @@
     </w:p>
     <w:p>
       <w:pPr>
-        <w:spacing w:line="360" w:lineRule="auto"/>
-        <w:rPr/>
-      </w:pPr>
-      <w:r>
-        <w:rPr>
-          <w:rtl w:val="0"/>
-        </w:rPr>
-      </w:r>
-    </w:p>
-    <w:p>
-      <w:pPr>
         <w:pStyle w:val="Heading2"/>
         <w:spacing w:line="360" w:lineRule="auto"/>
         <w:rPr/>
@@ -6566,12 +6544,12 @@
           <wp:inline distB="114300" distT="114300" distL="114300" distR="114300">
             <wp:extent cx="5366523" cy="7558088"/>
             <wp:effectExtent b="0" l="0" r="0" t="0"/>
-            <wp:docPr id="1" name="image2.png"/>
+            <wp:docPr id="1" name="image1.png"/>
             <a:graphic>
               <a:graphicData uri="http://schemas.openxmlformats.org/drawingml/2006/picture">
                 <pic:pic>
                   <pic:nvPicPr>
-                    <pic:cNvPr id="0" name="image2.png"/>
+                    <pic:cNvPr id="0" name="image1.png"/>
                     <pic:cNvPicPr preferRelativeResize="0"/>
                   </pic:nvPicPr>
                   <pic:blipFill>
@@ -10681,28 +10659,6 @@
     </w:p>
     <w:p>
       <w:pPr>
-        <w:spacing w:line="360" w:lineRule="auto"/>
-        <w:rPr/>
-      </w:pPr>
-      <w:r>
-        <w:rPr>
-          <w:rtl w:val="0"/>
-        </w:rPr>
-      </w:r>
-    </w:p>
-    <w:p>
-      <w:pPr>
-        <w:spacing w:line="360" w:lineRule="auto"/>
-        <w:rPr/>
-      </w:pPr>
-      <w:r>
-        <w:rPr>
-          <w:rtl w:val="0"/>
-        </w:rPr>
-      </w:r>
-    </w:p>
-    <w:p>
-      <w:pPr>
         <w:pStyle w:val="Heading2"/>
         <w:spacing w:line="360" w:lineRule="auto"/>
         <w:rPr/>
@@ -11575,17 +11531,6 @@
     </w:p>
     <w:p>
       <w:pPr>
-        <w:spacing w:line="360" w:lineRule="auto"/>
-        <w:rPr/>
-      </w:pPr>
-      <w:r>
-        <w:rPr>
-          <w:rtl w:val="0"/>
-        </w:rPr>
-      </w:r>
-    </w:p>
-    <w:p>
-      <w:pPr>
         <w:pStyle w:val="Heading2"/>
         <w:spacing w:line="360" w:lineRule="auto"/>
         <w:rPr/>
@@ -12146,6 +12091,105 @@
           </w:p>
         </w:tc>
       </w:tr>
+      <w:tr>
+        <w:trPr>
+          <w:cantSplit w:val="0"/>
+          <w:tblHeader w:val="0"/>
+        </w:trPr>
+        <w:tc>
+          <w:tcPr>
+            <w:shd w:fill="f4cccc" w:val="clear"/>
+            <w:tcMar>
+              <w:top w:w="100.0" w:type="dxa"/>
+              <w:left w:w="100.0" w:type="dxa"/>
+              <w:bottom w:w="100.0" w:type="dxa"/>
+              <w:right w:w="100.0" w:type="dxa"/>
+            </w:tcMar>
+            <w:vAlign w:val="top"/>
+          </w:tcPr>
+          <w:p>
+            <w:pPr>
+              <w:widowControl w:val="0"/>
+              <w:spacing w:line="240" w:lineRule="auto"/>
+              <w:jc w:val="center"/>
+              <w:rPr>
+                <w:sz w:val="20"/>
+                <w:szCs w:val="20"/>
+              </w:rPr>
+            </w:pPr>
+            <w:r>
+              <w:rPr>
+                <w:sz w:val="20"/>
+                <w:szCs w:val="20"/>
+                <w:rtl w:val="0"/>
+              </w:rPr>
+              <w:t xml:space="preserve">ticketssold</w:t>
+            </w:r>
+          </w:p>
+        </w:tc>
+        <w:tc>
+          <w:tcPr>
+            <w:shd w:fill="d9ead3" w:val="clear"/>
+            <w:tcMar>
+              <w:top w:w="100.0" w:type="dxa"/>
+              <w:left w:w="100.0" w:type="dxa"/>
+              <w:bottom w:w="100.0" w:type="dxa"/>
+              <w:right w:w="100.0" w:type="dxa"/>
+            </w:tcMar>
+            <w:vAlign w:val="top"/>
+          </w:tcPr>
+          <w:p>
+            <w:pPr>
+              <w:widowControl w:val="0"/>
+              <w:spacing w:line="240" w:lineRule="auto"/>
+              <w:jc w:val="center"/>
+              <w:rPr>
+                <w:sz w:val="20"/>
+                <w:szCs w:val="20"/>
+              </w:rPr>
+            </w:pPr>
+            <w:r>
+              <w:rPr>
+                <w:sz w:val="20"/>
+                <w:szCs w:val="20"/>
+                <w:rtl w:val="0"/>
+              </w:rPr>
+              <w:t xml:space="preserve">integer</w:t>
+            </w:r>
+          </w:p>
+        </w:tc>
+        <w:tc>
+          <w:tcPr>
+            <w:shd w:fill="auto" w:val="clear"/>
+            <w:tcMar>
+              <w:top w:w="100.0" w:type="dxa"/>
+              <w:left w:w="100.0" w:type="dxa"/>
+              <w:bottom w:w="100.0" w:type="dxa"/>
+              <w:right w:w="100.0" w:type="dxa"/>
+            </w:tcMar>
+            <w:vAlign w:val="top"/>
+          </w:tcPr>
+          <w:p>
+            <w:pPr>
+              <w:widowControl w:val="0"/>
+              <w:spacing w:line="240" w:lineRule="auto"/>
+              <w:jc w:val="center"/>
+              <w:rPr>
+                <w:sz w:val="20"/>
+                <w:szCs w:val="20"/>
+              </w:rPr>
+            </w:pPr>
+            <w:r>
+              <w:rPr>
+                <w:sz w:val="20"/>
+                <w:szCs w:val="20"/>
+                <w:rtl w:val="0"/>
+              </w:rPr>
+              <w:t xml:space="preserve">Number of tickets that have been sold</w:t>
+            </w:r>
+          </w:p>
+        </w:tc>
+      </w:tr>
     </w:tbl>
     <w:p>
       <w:pPr>
@@ -12192,7 +12236,33 @@
         <w:rPr>
           <w:rtl w:val="0"/>
         </w:rPr>
-        <w:t xml:space="preserve"> table enables this by linking a given event with a ticket type and storing a ticket limit. For a given event instance, these restrictions can be created and then compared to the ticket type of purchased tickets. </w:t>
+        <w:t xml:space="preserve"> table enables this by linking a given event with a ticket type and storing a ticket limit. As tickets of this type are sold, the </w:t>
+      </w:r>
+      <w:r>
+        <w:rPr>
+          <w:i w:val="1"/>
+          <w:rtl w:val="0"/>
+        </w:rPr>
+        <w:t xml:space="preserve">ticketssold</w:t>
+      </w:r>
+      <w:r>
+        <w:rPr>
+          <w:rtl w:val="0"/>
+        </w:rPr>
+        <w:t xml:space="preserve"> field is incremented up to the </w:t>
+      </w:r>
+      <w:r>
+        <w:rPr>
+          <w:i w:val="1"/>
+          <w:rtl w:val="0"/>
+        </w:rPr>
+        <w:t xml:space="preserve">ticketlimit</w:t>
+      </w:r>
+      <w:r>
+        <w:rPr>
+          <w:rtl w:val="0"/>
+        </w:rPr>
+        <w:t xml:space="preserve">. </w:t>
       </w:r>
     </w:p>
     <w:p>
@@ -12265,14 +12335,14 @@
         <w:rPr/>
         <w:drawing>
           <wp:inline distB="114300" distT="114300" distL="114300" distR="114300">
-            <wp:extent cx="5943600" cy="4787900"/>
+            <wp:extent cx="5943600" cy="4711700"/>
             <wp:effectExtent b="0" l="0" r="0" t="0"/>
-            <wp:docPr id="3" name="image3.png"/>
+            <wp:docPr id="3" name="image2.png"/>
             <a:graphic>
               <a:graphicData uri="http://schemas.openxmlformats.org/drawingml/2006/picture">
                 <pic:pic>
                   <pic:nvPicPr>
-                    <pic:cNvPr id="0" name="image3.png"/>
+                    <pic:cNvPr id="0" name="image2.png"/>
                     <pic:cNvPicPr preferRelativeResize="0"/>
                   </pic:nvPicPr>
                   <pic:blipFill>
@@ -12285,7 +12355,7 @@
                   <pic:spPr>
                     <a:xfrm>
                       <a:off x="0" y="0"/>
-                      <a:ext cx="5943600" cy="4787900"/>
+                      <a:ext cx="5943600" cy="4711700"/>
                     </a:xfrm>
                     <a:prstGeom prst="rect"/>
                     <a:ln/>
@@ -13157,7 +13227,7 @@
                 <w:szCs w:val="20"/>
                 <w:rtl w:val="0"/>
               </w:rPr>
-              <w:t xml:space="preserve">varchar (100)</w:t>
+              <w:t xml:space="preserve">boolean</w:t>
             </w:r>
           </w:p>
         </w:tc>
@@ -13188,7 +13258,7 @@
                 <w:szCs w:val="20"/>
                 <w:rtl w:val="0"/>
               </w:rPr>
-              <w:t xml:space="preserve">Earned special donor badge</w:t>
+              <w:t xml:space="preserve">Special donor badge</w:t>
             </w:r>
           </w:p>
         </w:tc>
@@ -14484,6 +14554,204 @@
                 <w:szCs w:val="20"/>
                 <w:rtl w:val="0"/>
               </w:rPr>
+              <w:t xml:space="preserve">payment_intent</w:t>
+            </w:r>
+          </w:p>
+        </w:tc>
+        <w:tc>
+          <w:tcPr>
+            <w:shd w:fill="d9ead3" w:val="clear"/>
+            <w:tcMar>
+              <w:top w:w="100.0" w:type="dxa"/>
+              <w:left w:w="100.0" w:type="dxa"/>
+              <w:bottom w:w="100.0" w:type="dxa"/>
+              <w:right w:w="100.0" w:type="dxa"/>
+            </w:tcMar>
+            <w:vAlign w:val="top"/>
+          </w:tcPr>
+          <w:p>
+            <w:pPr>
+              <w:widowControl w:val="0"/>
+              <w:spacing w:line="240" w:lineRule="auto"/>
+              <w:jc w:val="center"/>
+              <w:rPr>
+                <w:sz w:val="20"/>
+                <w:szCs w:val="20"/>
+              </w:rPr>
+            </w:pPr>
+            <w:r>
+              <w:rPr>
+                <w:sz w:val="20"/>
+                <w:szCs w:val="20"/>
+                <w:rtl w:val="0"/>
+              </w:rPr>
+              <w:t xml:space="preserve">varchar (255)</w:t>
+            </w:r>
+          </w:p>
+        </w:tc>
+        <w:tc>
+          <w:tcPr>
+            <w:shd w:fill="auto" w:val="clear"/>
+            <w:tcMar>
+              <w:top w:w="100.0" w:type="dxa"/>
+              <w:left w:w="100.0" w:type="dxa"/>
+              <w:bottom w:w="100.0" w:type="dxa"/>
+              <w:right w:w="100.0" w:type="dxa"/>
+            </w:tcMar>
+            <w:vAlign w:val="top"/>
+          </w:tcPr>
+          <w:p>
+            <w:pPr>
+              <w:widowControl w:val="0"/>
+              <w:spacing w:line="240" w:lineRule="auto"/>
+              <w:jc w:val="center"/>
+              <w:rPr>
+                <w:sz w:val="20"/>
+                <w:szCs w:val="20"/>
+              </w:rPr>
+            </w:pPr>
+            <w:r>
+              <w:rPr>
+                <w:sz w:val="20"/>
+                <w:szCs w:val="20"/>
+                <w:rtl w:val="0"/>
+              </w:rPr>
+              <w:t xml:space="preserve">Stripe payment auth/key</w:t>
+            </w:r>
+          </w:p>
+        </w:tc>
+      </w:tr>
+      <w:tr>
+        <w:trPr>
+          <w:cantSplit w:val="0"/>
+          <w:tblHeader w:val="0"/>
+        </w:trPr>
+        <w:tc>
+          <w:tcPr>
+            <w:shd w:fill="f4cccc" w:val="clear"/>
+            <w:tcMar>
+              <w:top w:w="100.0" w:type="dxa"/>
+              <w:left w:w="100.0" w:type="dxa"/>
+              <w:bottom w:w="100.0" w:type="dxa"/>
+              <w:right w:w="100.0" w:type="dxa"/>
+            </w:tcMar>
+            <w:vAlign w:val="top"/>
+          </w:tcPr>
+          <w:p>
+            <w:pPr>
+              <w:widowControl w:val="0"/>
+              <w:spacing w:line="240" w:lineRule="auto"/>
+              <w:jc w:val="center"/>
+              <w:rPr>
+                <w:sz w:val="20"/>
+                <w:szCs w:val="20"/>
+              </w:rPr>
+            </w:pPr>
+            <w:r>
+              <w:rPr>
+                <w:sz w:val="20"/>
+                <w:szCs w:val="20"/>
+                <w:rtl w:val="0"/>
+              </w:rPr>
+              <w:t xml:space="preserve">refund_intent</w:t>
+            </w:r>
+          </w:p>
+        </w:tc>
+        <w:tc>
+          <w:tcPr>
+            <w:shd w:fill="d9ead3" w:val="clear"/>
+            <w:tcMar>
+              <w:top w:w="100.0" w:type="dxa"/>
+              <w:left w:w="100.0" w:type="dxa"/>
+              <w:bottom w:w="100.0" w:type="dxa"/>
+              <w:right w:w="100.0" w:type="dxa"/>
+            </w:tcMar>
+            <w:vAlign w:val="top"/>
+          </w:tcPr>
+          <w:p>
+            <w:pPr>
+              <w:widowControl w:val="0"/>
+              <w:spacing w:line="240" w:lineRule="auto"/>
+              <w:jc w:val="center"/>
+              <w:rPr>
+                <w:sz w:val="20"/>
+                <w:szCs w:val="20"/>
+              </w:rPr>
+            </w:pPr>
+            <w:r>
+              <w:rPr>
+                <w:sz w:val="20"/>
+                <w:szCs w:val="20"/>
+                <w:rtl w:val="0"/>
+              </w:rPr>
+              <w:t xml:space="preserve">varchar (255)</w:t>
+            </w:r>
+          </w:p>
+        </w:tc>
+        <w:tc>
+          <w:tcPr>
+            <w:shd w:fill="auto" w:val="clear"/>
+            <w:tcMar>
+              <w:top w:w="100.0" w:type="dxa"/>
+              <w:left w:w="100.0" w:type="dxa"/>
+              <w:bottom w:w="100.0" w:type="dxa"/>
+              <w:right w:w="100.0" w:type="dxa"/>
+            </w:tcMar>
+            <w:vAlign w:val="top"/>
+          </w:tcPr>
+          <w:p>
+            <w:pPr>
+              <w:widowControl w:val="0"/>
+              <w:spacing w:line="240" w:lineRule="auto"/>
+              <w:jc w:val="center"/>
+              <w:rPr>
+                <w:sz w:val="20"/>
+                <w:szCs w:val="20"/>
+              </w:rPr>
+            </w:pPr>
+            <w:r>
+              <w:rPr>
+                <w:sz w:val="20"/>
+                <w:szCs w:val="20"/>
+                <w:rtl w:val="0"/>
+              </w:rPr>
+              <w:t xml:space="preserve">Stripe payment auth/key</w:t>
+            </w:r>
+          </w:p>
+        </w:tc>
+      </w:tr>
+      <w:tr>
+        <w:trPr>
+          <w:cantSplit w:val="0"/>
+          <w:tblHeader w:val="0"/>
+        </w:trPr>
+        <w:tc>
+          <w:tcPr>
+            <w:shd w:fill="f4cccc" w:val="clear"/>
+            <w:tcMar>
+              <w:top w:w="100.0" w:type="dxa"/>
+              <w:left w:w="100.0" w:type="dxa"/>
+              <w:bottom w:w="100.0" w:type="dxa"/>
+              <w:right w:w="100.0" w:type="dxa"/>
+            </w:tcMar>
+            <w:vAlign w:val="top"/>
+          </w:tcPr>
+          <w:p>
+            <w:pPr>
+              <w:widowControl w:val="0"/>
+              <w:spacing w:line="240" w:lineRule="auto"/>
+              <w:jc w:val="center"/>
+              <w:rPr>
+                <w:sz w:val="20"/>
+                <w:szCs w:val="20"/>
+              </w:rPr>
+            </w:pPr>
+            <w:r>
+              <w:rPr>
+                <w:sz w:val="20"/>
+                <w:szCs w:val="20"/>
+                <w:rtl w:val="0"/>
+              </w:rPr>
               <w:t xml:space="preserve">ordertotal</w:t>
             </w:r>
           </w:p>
@@ -14609,62 +14877,46 @@
         <w:rPr>
           <w:rtl w:val="0"/>
         </w:rPr>
-        <w:t xml:space="preserve"> table, an order date and time, and the final purchase total. Orders may contain a link to a discount applied to the order.</w:t>
-      </w:r>
-    </w:p>
-    <w:p>
-      <w:pPr>
-        <w:spacing w:line="360" w:lineRule="auto"/>
-        <w:rPr/>
-      </w:pPr>
-      <w:r>
-        <w:rPr>
-          <w:rtl w:val="0"/>
-        </w:rPr>
-      </w:r>
-    </w:p>
-    <w:p>
-      <w:pPr>
-        <w:spacing w:line="360" w:lineRule="auto"/>
-        <w:rPr/>
-      </w:pPr>
-      <w:r>
-        <w:rPr>
-          <w:rtl w:val="0"/>
-        </w:rPr>
-      </w:r>
-    </w:p>
-    <w:p>
-      <w:pPr>
-        <w:spacing w:line="360" w:lineRule="auto"/>
-        <w:rPr/>
-      </w:pPr>
-      <w:r>
-        <w:rPr>
-          <w:rtl w:val="0"/>
-        </w:rPr>
-      </w:r>
-    </w:p>
-    <w:p>
-      <w:pPr>
-        <w:spacing w:line="360" w:lineRule="auto"/>
-        <w:rPr/>
-      </w:pPr>
-      <w:r>
-        <w:rPr>
-          <w:rtl w:val="0"/>
-        </w:rPr>
-      </w:r>
-    </w:p>
-    <w:p>
-      <w:pPr>
-        <w:spacing w:line="360" w:lineRule="auto"/>
-        <w:rPr/>
-      </w:pPr>
-      <w:r>
-        <w:rPr>
-          <w:rtl w:val="0"/>
-        </w:rPr>
+        <w:t xml:space="preserve"> table, an order date and time, and the final purchase total. Orders may contain a link to a discount applied to the order. The </w:t>
+      </w:r>
+      <w:r>
+        <w:rPr>
+          <w:i w:val="1"/>
+          <w:rtl w:val="0"/>
+        </w:rPr>
+        <w:t xml:space="preserve">payment_intent</w:t>
+      </w:r>
+      <w:r>
+        <w:rPr>
+          <w:rtl w:val="0"/>
+        </w:rPr>
+        <w:t xml:space="preserve"> and </w:t>
+      </w:r>
+      <w:r>
+        <w:rPr>
+          <w:i w:val="1"/>
+          <w:rtl w:val="0"/>
+        </w:rPr>
+        <w:t xml:space="preserve">refund_intent</w:t>
+      </w:r>
+      <w:r>
+        <w:rPr>
+          <w:rtl w:val="0"/>
+        </w:rPr>
+        <w:t xml:space="preserve"> fields are for storing unique ids related to the Stripe payment system. The presence of a value in the </w:t>
+      </w:r>
+      <w:r>
+        <w:rPr>
+          <w:i w:val="1"/>
+          <w:rtl w:val="0"/>
+        </w:rPr>
+        <w:t xml:space="preserve">refund_intent</w:t>
+      </w:r>
+      <w:r>
+        <w:rPr>
+          <w:rtl w:val="0"/>
+        </w:rPr>
+        <w:t xml:space="preserve"> field indicates an order has been refunded.</w:t>
       </w:r>
     </w:p>
     <w:p>
@@ -16009,7 +16261,7 @@
                 <w:szCs w:val="20"/>
                 <w:rtl w:val="0"/>
               </w:rPr>
-              <w:t xml:space="preserve">Number of tickets the code may be used on</w:t>
+              <w:t xml:space="preserve">Minimum number of tickets that must be in the customers order in order for the discount to be valid</w:t>
             </w:r>
           </w:p>
         </w:tc>
@@ -16108,7 +16360,7 @@
                 <w:szCs w:val="20"/>
                 <w:rtl w:val="0"/>
               </w:rPr>
-              <w:t xml:space="preserve">Number of events the code may be used on</w:t>
+              <w:t xml:space="preserve">Minimum number of events that must be in the customers order in order for the discount to be valid</w:t>
             </w:r>
           </w:p>
         </w:tc>
@@ -16912,50 +17164,6 @@
     </w:p>
     <w:p>
       <w:pPr>
-        <w:spacing w:line="360" w:lineRule="auto"/>
-        <w:rPr/>
-      </w:pPr>
-      <w:r>
-        <w:rPr>
-          <w:rtl w:val="0"/>
-        </w:rPr>
-      </w:r>
-    </w:p>
-    <w:p>
-      <w:pPr>
-        <w:spacing w:line="360" w:lineRule="auto"/>
-        <w:rPr/>
-      </w:pPr>
-      <w:r>
-        <w:rPr>
-          <w:rtl w:val="0"/>
-        </w:rPr>
-      </w:r>
-    </w:p>
-    <w:p>
-      <w:pPr>
-        <w:spacing w:line="360" w:lineRule="auto"/>
-        <w:rPr/>
-      </w:pPr>
-      <w:r>
-        <w:rPr>
-          <w:rtl w:val="0"/>
-        </w:rPr>
-      </w:r>
-    </w:p>
-    <w:p>
-      <w:pPr>
-        <w:spacing w:line="360" w:lineRule="auto"/>
-        <w:rPr/>
-      </w:pPr>
-      <w:r>
-        <w:rPr>
-          <w:rtl w:val="0"/>
-        </w:rPr>
-      </w:r>
-    </w:p>
-    <w:p>
-      <w:pPr>
         <w:pStyle w:val="Heading2"/>
         <w:spacing w:line="360" w:lineRule="auto"/>
         <w:rPr/>
@@ -17802,17 +18010,6 @@
     </w:p>
     <w:p>
       <w:pPr>
-        <w:spacing w:line="360" w:lineRule="auto"/>
-        <w:rPr/>
-      </w:pPr>
-      <w:r>
-        <w:rPr>
-          <w:rtl w:val="0"/>
-        </w:rPr>
-      </w:r>
-    </w:p>
-    <w:p>
-      <w:pPr>
         <w:pStyle w:val="Heading2"/>
         <w:spacing w:line="360" w:lineRule="auto"/>
         <w:rPr/>
@@ -20439,7 +20636,7 @@
                 <w:szCs w:val="20"/>
                 <w:rtl w:val="0"/>
               </w:rPr>
-              <w:t xml:space="preserve">varchar</w:t>
+              <w:t xml:space="preserve">varchar (255)</w:t>
             </w:r>
           </w:p>
         </w:tc>
@@ -20470,7 +20667,7 @@
                 <w:szCs w:val="20"/>
                 <w:rtl w:val="0"/>
               </w:rPr>
-              <w:t xml:space="preserve">Donation method</w:t>
+              <w:t xml:space="preserve">Stripe payment auth/key</w:t>
             </w:r>
           </w:p>
         </w:tc>
@@ -20507,6 +20704,105 @@
                 <w:szCs w:val="20"/>
                 <w:rtl w:val="0"/>
               </w:rPr>
+              <w:t xml:space="preserve">refund_intent</w:t>
+            </w:r>
+          </w:p>
+        </w:tc>
+        <w:tc>
+          <w:tcPr>
+            <w:shd w:fill="d9ead3" w:val="clear"/>
+            <w:tcMar>
+              <w:top w:w="100.0" w:type="dxa"/>
+              <w:left w:w="100.0" w:type="dxa"/>
+              <w:bottom w:w="100.0" w:type="dxa"/>
+              <w:right w:w="100.0" w:type="dxa"/>
+            </w:tcMar>
+            <w:vAlign w:val="top"/>
+          </w:tcPr>
+          <w:p>
+            <w:pPr>
+              <w:widowControl w:val="0"/>
+              <w:spacing w:line="240" w:lineRule="auto"/>
+              <w:jc w:val="center"/>
+              <w:rPr>
+                <w:sz w:val="20"/>
+                <w:szCs w:val="20"/>
+              </w:rPr>
+            </w:pPr>
+            <w:r>
+              <w:rPr>
+                <w:sz w:val="20"/>
+                <w:szCs w:val="20"/>
+                <w:rtl w:val="0"/>
+              </w:rPr>
+              <w:t xml:space="preserve">varchar (255)</w:t>
+            </w:r>
+          </w:p>
+        </w:tc>
+        <w:tc>
+          <w:tcPr>
+            <w:shd w:fill="auto" w:val="clear"/>
+            <w:tcMar>
+              <w:top w:w="100.0" w:type="dxa"/>
+              <w:left w:w="100.0" w:type="dxa"/>
+              <w:bottom w:w="100.0" w:type="dxa"/>
+              <w:right w:w="100.0" w:type="dxa"/>
+            </w:tcMar>
+            <w:vAlign w:val="top"/>
+          </w:tcPr>
+          <w:p>
+            <w:pPr>
+              <w:widowControl w:val="0"/>
+              <w:spacing w:line="240" w:lineRule="auto"/>
+              <w:jc w:val="center"/>
+              <w:rPr>
+                <w:sz w:val="20"/>
+                <w:szCs w:val="20"/>
+              </w:rPr>
+            </w:pPr>
+            <w:r>
+              <w:rPr>
+                <w:sz w:val="20"/>
+                <w:szCs w:val="20"/>
+                <w:rtl w:val="0"/>
+              </w:rPr>
+              <w:t xml:space="preserve">Stripe payment auth/key</w:t>
+            </w:r>
+          </w:p>
+        </w:tc>
+      </w:tr>
+      <w:tr>
+        <w:trPr>
+          <w:cantSplit w:val="0"/>
+          <w:tblHeader w:val="0"/>
+        </w:trPr>
+        <w:tc>
+          <w:tcPr>
+            <w:shd w:fill="f4cccc" w:val="clear"/>
+            <w:tcMar>
+              <w:top w:w="100.0" w:type="dxa"/>
+              <w:left w:w="100.0" w:type="dxa"/>
+              <w:bottom w:w="100.0" w:type="dxa"/>
+              <w:right w:w="100.0" w:type="dxa"/>
+            </w:tcMar>
+            <w:vAlign w:val="top"/>
+          </w:tcPr>
+          <w:p>
+            <w:pPr>
+              <w:widowControl w:val="0"/>
+              <w:spacing w:line="240" w:lineRule="auto"/>
+              <w:jc w:val="center"/>
+              <w:rPr>
+                <w:sz w:val="20"/>
+                <w:szCs w:val="20"/>
+              </w:rPr>
+            </w:pPr>
+            <w:r>
+              <w:rPr>
+                <w:sz w:val="20"/>
+                <w:szCs w:val="20"/>
+                <w:rtl w:val="0"/>
+              </w:rPr>
               <w:t xml:space="preserve">donationdate</w:t>
             </w:r>
           </w:p>
@@ -20641,73 +20937,46 @@
         <w:rPr>
           <w:rtl w:val="0"/>
         </w:rPr>
-        <w:t xml:space="preserve">The donations table tracks donations made to Portland Playhouse. Donations may be linked to a specific contact/customer, or be made anonymously. Donations can also be one time instances or flagged as recurring. </w:t>
-      </w:r>
-    </w:p>
-    <w:p>
-      <w:pPr>
-        <w:spacing w:line="360" w:lineRule="auto"/>
-        <w:rPr/>
-      </w:pPr>
-      <w:r>
-        <w:rPr>
-          <w:rtl w:val="0"/>
-        </w:rPr>
-      </w:r>
-    </w:p>
-    <w:p>
-      <w:pPr>
-        <w:spacing w:line="360" w:lineRule="auto"/>
-        <w:rPr/>
-      </w:pPr>
-      <w:r>
-        <w:rPr>
-          <w:rtl w:val="0"/>
-        </w:rPr>
-      </w:r>
-    </w:p>
-    <w:p>
-      <w:pPr>
-        <w:spacing w:line="360" w:lineRule="auto"/>
-        <w:rPr/>
-      </w:pPr>
-      <w:r>
-        <w:rPr>
-          <w:rtl w:val="0"/>
-        </w:rPr>
-      </w:r>
-    </w:p>
-    <w:p>
-      <w:pPr>
-        <w:spacing w:line="360" w:lineRule="auto"/>
-        <w:rPr/>
-      </w:pPr>
-      <w:r>
-        <w:rPr>
-          <w:rtl w:val="0"/>
-        </w:rPr>
-      </w:r>
-    </w:p>
-    <w:p>
-      <w:pPr>
-        <w:spacing w:line="360" w:lineRule="auto"/>
-        <w:rPr/>
-      </w:pPr>
-      <w:r>
-        <w:rPr>
-          <w:rtl w:val="0"/>
-        </w:rPr>
-      </w:r>
-    </w:p>
-    <w:p>
-      <w:pPr>
-        <w:spacing w:line="360" w:lineRule="auto"/>
-        <w:rPr/>
-      </w:pPr>
-      <w:r>
-        <w:rPr>
-          <w:rtl w:val="0"/>
-        </w:rPr>
+        <w:t xml:space="preserve">The donations table tracks donations made to Portland Playhouse. Donations may be linked to a specific contact/customer, or be made anonymously. Donations can also be one time instances or flagged as recurring. The </w:t>
+      </w:r>
+      <w:r>
+        <w:rPr>
+          <w:i w:val="1"/>
+          <w:rtl w:val="0"/>
+        </w:rPr>
+        <w:t xml:space="preserve">payment_intent</w:t>
+      </w:r>
+      <w:r>
+        <w:rPr>
+          <w:rtl w:val="0"/>
+        </w:rPr>
+        <w:t xml:space="preserve"> and </w:t>
+      </w:r>
+      <w:r>
+        <w:rPr>
+          <w:i w:val="1"/>
+          <w:rtl w:val="0"/>
+        </w:rPr>
+        <w:t xml:space="preserve">refund_intent</w:t>
+      </w:r>
+      <w:r>
+        <w:rPr>
+          <w:rtl w:val="0"/>
+        </w:rPr>
+        <w:t xml:space="preserve"> fields are for storing unique ids related to the Stripe payment system. The presence of a value in the </w:t>
+      </w:r>
+      <w:r>
+        <w:rPr>
+          <w:i w:val="1"/>
+          <w:rtl w:val="0"/>
+        </w:rPr>
+        <w:t xml:space="preserve">refund_intent</w:t>
+      </w:r>
+      <w:r>
+        <w:rPr>
+          <w:rtl w:val="0"/>
+        </w:rPr>
+        <w:t xml:space="preserve"> field indicates a donation has been refunded.</w:t>
       </w:r>
     </w:p>
     <w:p>
@@ -23118,17 +23387,28 @@
     <w:p>
       <w:pPr>
         <w:spacing w:line="360" w:lineRule="auto"/>
+        <w:rPr/>
+      </w:pPr>
+      <w:r>
+        <w:rPr>
+          <w:rtl w:val="0"/>
+        </w:rPr>
+      </w:r>
+    </w:p>
+    <w:p>
+      <w:pPr>
+        <w:spacing w:line="360" w:lineRule="auto"/>
         <w:rPr>
           <w:rFonts w:ascii="Consolas" w:cs="Consolas" w:eastAsia="Consolas" w:hAnsi="Consolas"/>
-          <w:sz w:val="18"/>
-          <w:szCs w:val="18"/>
+          <w:sz w:val="20"/>
+          <w:szCs w:val="20"/>
         </w:rPr>
       </w:pPr>
       <w:r>
         <w:rPr>
           <w:rFonts w:ascii="Consolas" w:cs="Consolas" w:eastAsia="Consolas" w:hAnsi="Consolas"/>
-          <w:sz w:val="18"/>
-          <w:szCs w:val="18"/>
+          <w:sz w:val="20"/>
+          <w:szCs w:val="20"/>
           <w:rtl w:val="0"/>
         </w:rPr>
         <w:t xml:space="preserve">SELECT *</w:t>
@@ -23139,15 +23419,15 @@
         <w:spacing w:line="360" w:lineRule="auto"/>
         <w:rPr>
           <w:rFonts w:ascii="Consolas" w:cs="Consolas" w:eastAsia="Consolas" w:hAnsi="Consolas"/>
-          <w:sz w:val="18"/>
-          <w:szCs w:val="18"/>
+          <w:sz w:val="20"/>
+          <w:szCs w:val="20"/>
         </w:rPr>
       </w:pPr>
       <w:r>
         <w:rPr>
           <w:rFonts w:ascii="Consolas" w:cs="Consolas" w:eastAsia="Consolas" w:hAnsi="Consolas"/>
-          <w:sz w:val="18"/>
-          <w:szCs w:val="18"/>
+          <w:sz w:val="20"/>
+          <w:szCs w:val="20"/>
           <w:rtl w:val="0"/>
         </w:rPr>
         <w:t xml:space="preserve">FROM eventinstances </w:t>
@@ -23158,15 +23438,15 @@
         <w:spacing w:line="360" w:lineRule="auto"/>
         <w:rPr>
           <w:rFonts w:ascii="Consolas" w:cs="Consolas" w:eastAsia="Consolas" w:hAnsi="Consolas"/>
-          <w:sz w:val="18"/>
-          <w:szCs w:val="18"/>
+          <w:sz w:val="20"/>
+          <w:szCs w:val="20"/>
         </w:rPr>
       </w:pPr>
       <w:r>
         <w:rPr>
           <w:rFonts w:ascii="Consolas" w:cs="Consolas" w:eastAsia="Consolas" w:hAnsi="Consolas"/>
-          <w:sz w:val="18"/>
-          <w:szCs w:val="18"/>
+          <w:sz w:val="20"/>
+          <w:szCs w:val="20"/>
           <w:rtl w:val="0"/>
         </w:rPr>
         <w:t xml:space="preserve">JOIN date ON eventinstances.eventdate = date.dateid</w:t>
@@ -23177,15 +23457,15 @@
         <w:spacing w:line="360" w:lineRule="auto"/>
         <w:rPr>
           <w:rFonts w:ascii="Consolas" w:cs="Consolas" w:eastAsia="Consolas" w:hAnsi="Consolas"/>
-          <w:sz w:val="18"/>
-          <w:szCs w:val="18"/>
+          <w:sz w:val="20"/>
+          <w:szCs w:val="20"/>
         </w:rPr>
       </w:pPr>
       <w:r>
         <w:rPr>
           <w:rFonts w:ascii="Consolas" w:cs="Consolas" w:eastAsia="Consolas" w:hAnsi="Consolas"/>
-          <w:sz w:val="18"/>
-          <w:szCs w:val="18"/>
+          <w:sz w:val="20"/>
+          <w:szCs w:val="20"/>
           <w:rtl w:val="0"/>
         </w:rPr>
         <w:t xml:space="preserve">WHERE eventinstances.salestatus = true</w:t>
@@ -23196,15 +23476,15 @@
         <w:spacing w:line="360" w:lineRule="auto"/>
         <w:rPr>
           <w:rFonts w:ascii="Consolas" w:cs="Consolas" w:eastAsia="Consolas" w:hAnsi="Consolas"/>
-          <w:sz w:val="18"/>
-          <w:szCs w:val="18"/>
+          <w:sz w:val="20"/>
+          <w:szCs w:val="20"/>
         </w:rPr>
       </w:pPr>
       <w:r>
         <w:rPr>
           <w:rFonts w:ascii="Consolas" w:cs="Consolas" w:eastAsia="Consolas" w:hAnsi="Consolas"/>
-          <w:sz w:val="18"/>
-          <w:szCs w:val="18"/>
+          <w:sz w:val="20"/>
+          <w:szCs w:val="20"/>
           <w:rtl w:val="0"/>
         </w:rPr>
         <w:t xml:space="preserve">     AND date.weekend = true</w:t>
@@ -23215,15 +23495,15 @@
         <w:spacing w:line="360" w:lineRule="auto"/>
         <w:rPr>
           <w:rFonts w:ascii="Consolas" w:cs="Consolas" w:eastAsia="Consolas" w:hAnsi="Consolas"/>
-          <w:sz w:val="18"/>
-          <w:szCs w:val="18"/>
+          <w:sz w:val="20"/>
+          <w:szCs w:val="20"/>
         </w:rPr>
       </w:pPr>
       <w:r>
         <w:rPr>
           <w:rFonts w:ascii="Consolas" w:cs="Consolas" w:eastAsia="Consolas" w:hAnsi="Consolas"/>
-          <w:sz w:val="18"/>
-          <w:szCs w:val="18"/>
+          <w:sz w:val="20"/>
+          <w:szCs w:val="20"/>
           <w:rtl w:val="0"/>
         </w:rPr>
         <w:t xml:space="preserve">ORDER BY eventinstanceid</w:t>
@@ -23249,204 +23529,337 @@
         <w:rPr>
           <w:rtl w:val="0"/>
         </w:rPr>
-      </w:r>
-    </w:p>
-    <w:p>
-      <w:pPr>
-        <w:spacing w:line="360" w:lineRule="auto"/>
-        <w:rPr/>
-      </w:pPr>
-      <w:r>
-        <w:rPr>
-          <w:rtl w:val="0"/>
-        </w:rPr>
-      </w:r>
-    </w:p>
-    <w:p>
-      <w:pPr>
-        <w:spacing w:line="360" w:lineRule="auto"/>
-        <w:rPr/>
-      </w:pPr>
-      <w:r>
-        <w:rPr>
-          <w:rtl w:val="0"/>
-        </w:rPr>
-      </w:r>
-    </w:p>
-    <w:p>
-      <w:pPr>
-        <w:spacing w:line="360" w:lineRule="auto"/>
-        <w:rPr/>
-      </w:pPr>
-      <w:r>
-        <w:rPr>
-          <w:rtl w:val="0"/>
-        </w:rPr>
-      </w:r>
-    </w:p>
-    <w:p>
-      <w:pPr>
-        <w:spacing w:line="360" w:lineRule="auto"/>
-        <w:rPr/>
-      </w:pPr>
-      <w:r>
-        <w:rPr>
-          <w:rtl w:val="0"/>
-        </w:rPr>
-      </w:r>
-    </w:p>
-    <w:p>
-      <w:pPr>
-        <w:spacing w:line="360" w:lineRule="auto"/>
-        <w:rPr/>
-      </w:pPr>
-      <w:r>
-        <w:rPr>
-          <w:rtl w:val="0"/>
-        </w:rPr>
-      </w:r>
-    </w:p>
-    <w:p>
-      <w:pPr>
-        <w:spacing w:line="360" w:lineRule="auto"/>
-        <w:rPr/>
-      </w:pPr>
-      <w:r>
-        <w:rPr>
-          <w:rtl w:val="0"/>
-        </w:rPr>
-      </w:r>
-    </w:p>
-    <w:p>
-      <w:pPr>
-        <w:spacing w:line="360" w:lineRule="auto"/>
-        <w:rPr/>
-      </w:pPr>
-      <w:r>
-        <w:rPr>
-          <w:rtl w:val="0"/>
-        </w:rPr>
-      </w:r>
-    </w:p>
-    <w:p>
-      <w:pPr>
-        <w:spacing w:line="360" w:lineRule="auto"/>
-        <w:rPr/>
-      </w:pPr>
-      <w:r>
-        <w:rPr>
-          <w:rtl w:val="0"/>
-        </w:rPr>
-      </w:r>
-    </w:p>
-    <w:p>
-      <w:pPr>
-        <w:spacing w:line="360" w:lineRule="auto"/>
-        <w:rPr/>
-      </w:pPr>
-      <w:r>
-        <w:rPr>
-          <w:rtl w:val="0"/>
-        </w:rPr>
-      </w:r>
-    </w:p>
-    <w:p>
-      <w:pPr>
-        <w:spacing w:line="360" w:lineRule="auto"/>
-        <w:rPr/>
-      </w:pPr>
-      <w:r>
-        <w:rPr>
-          <w:rtl w:val="0"/>
-        </w:rPr>
-      </w:r>
-    </w:p>
-    <w:p>
-      <w:pPr>
-        <w:spacing w:line="360" w:lineRule="auto"/>
-        <w:rPr/>
-      </w:pPr>
-      <w:r>
-        <w:rPr>
-          <w:rtl w:val="0"/>
-        </w:rPr>
-      </w:r>
-    </w:p>
-    <w:p>
-      <w:pPr>
-        <w:spacing w:line="360" w:lineRule="auto"/>
-        <w:rPr/>
-      </w:pPr>
-      <w:r>
-        <w:rPr>
-          <w:rtl w:val="0"/>
-        </w:rPr>
-      </w:r>
-    </w:p>
-    <w:p>
-      <w:pPr>
-        <w:spacing w:line="360" w:lineRule="auto"/>
-        <w:rPr/>
-      </w:pPr>
-      <w:r>
-        <w:rPr>
-          <w:rtl w:val="0"/>
-        </w:rPr>
-      </w:r>
-    </w:p>
-    <w:p>
-      <w:pPr>
-        <w:spacing w:line="360" w:lineRule="auto"/>
-        <w:rPr/>
-      </w:pPr>
-      <w:r>
-        <w:rPr>
-          <w:rtl w:val="0"/>
-        </w:rPr>
-      </w:r>
-    </w:p>
-    <w:p>
-      <w:pPr>
-        <w:spacing w:line="360" w:lineRule="auto"/>
-        <w:rPr/>
-      </w:pPr>
-      <w:r>
-        <w:rPr>
-          <w:rtl w:val="0"/>
-        </w:rPr>
-      </w:r>
-    </w:p>
-    <w:p>
-      <w:pPr>
-        <w:spacing w:line="360" w:lineRule="auto"/>
-        <w:rPr/>
-      </w:pPr>
-      <w:r>
-        <w:rPr>
-          <w:rtl w:val="0"/>
-        </w:rPr>
-      </w:r>
-    </w:p>
-    <w:p>
-      <w:pPr>
-        <w:spacing w:line="360" w:lineRule="auto"/>
-        <w:rPr/>
-      </w:pPr>
-      <w:r>
-        <w:rPr>
-          <w:rtl w:val="0"/>
-        </w:rPr>
-      </w:r>
-    </w:p>
-    <w:p>
-      <w:pPr>
-        <w:spacing w:line="360" w:lineRule="auto"/>
-        <w:rPr/>
-      </w:pPr>
-      <w:r>
-        <w:rPr>
-          <w:rtl w:val="0"/>
-        </w:rPr>
+        <w:t xml:space="preserve">The code for converting a JS Date object to its integer equivalent used in the database and vice versa are given below:</w:t>
+      </w:r>
+    </w:p>
+    <w:p>
+      <w:pPr>
+        <w:spacing w:line="360" w:lineRule="auto"/>
+        <w:rPr/>
+      </w:pPr>
+      <w:r>
+        <w:rPr>
+          <w:rtl w:val="0"/>
+        </w:rPr>
+      </w:r>
+    </w:p>
+    <w:p>
+      <w:pPr>
+        <w:spacing w:line="360" w:lineRule="auto"/>
+        <w:rPr>
+          <w:rFonts w:ascii="Consolas" w:cs="Consolas" w:eastAsia="Consolas" w:hAnsi="Consolas"/>
+          <w:color w:val="0000ff"/>
+          <w:sz w:val="20"/>
+          <w:szCs w:val="20"/>
+        </w:rPr>
+      </w:pPr>
+      <w:r>
+        <w:rPr>
+          <w:rFonts w:ascii="Consolas" w:cs="Consolas" w:eastAsia="Consolas" w:hAnsi="Consolas"/>
+          <w:color w:val="0000ff"/>
+          <w:sz w:val="20"/>
+          <w:szCs w:val="20"/>
+          <w:rtl w:val="0"/>
+        </w:rPr>
+        <w:t xml:space="preserve">// converts the databases integer representation of a date into a JS date object</w:t>
+      </w:r>
+    </w:p>
+    <w:p>
+      <w:pPr>
+        <w:spacing w:line="360" w:lineRule="auto"/>
+        <w:rPr>
+          <w:rFonts w:ascii="Consolas" w:cs="Consolas" w:eastAsia="Consolas" w:hAnsi="Consolas"/>
+          <w:color w:val="0000ff"/>
+          <w:sz w:val="20"/>
+          <w:szCs w:val="20"/>
+        </w:rPr>
+      </w:pPr>
+      <w:r>
+        <w:rPr>
+          <w:rFonts w:ascii="Consolas" w:cs="Consolas" w:eastAsia="Consolas" w:hAnsi="Consolas"/>
+          <w:color w:val="0000ff"/>
+          <w:sz w:val="20"/>
+          <w:szCs w:val="20"/>
+          <w:rtl w:val="0"/>
+        </w:rPr>
+        <w:t xml:space="preserve">// 20220512 -&gt; 2022-05-12 == May 12 2022</w:t>
+      </w:r>
+    </w:p>
+    <w:p>
+      <w:pPr>
+        <w:spacing w:line="360" w:lineRule="auto"/>
+        <w:rPr>
+          <w:rFonts w:ascii="Consolas" w:cs="Consolas" w:eastAsia="Consolas" w:hAnsi="Consolas"/>
+          <w:sz w:val="20"/>
+          <w:szCs w:val="20"/>
+        </w:rPr>
+      </w:pPr>
+      <w:r>
+        <w:rPr>
+          <w:rFonts w:ascii="Consolas" w:cs="Consolas" w:eastAsia="Consolas" w:hAnsi="Consolas"/>
+          <w:sz w:val="20"/>
+          <w:szCs w:val="20"/>
+          <w:rtl w:val="0"/>
+        </w:rPr>
+        <w:t xml:space="preserve">export const parseIntToDate = (d : number) =&gt; {</w:t>
+      </w:r>
+    </w:p>
+    <w:p>
+      <w:pPr>
+        <w:spacing w:line="360" w:lineRule="auto"/>
+        <w:rPr>
+          <w:rFonts w:ascii="Consolas" w:cs="Consolas" w:eastAsia="Consolas" w:hAnsi="Consolas"/>
+          <w:sz w:val="20"/>
+          <w:szCs w:val="20"/>
+        </w:rPr>
+      </w:pPr>
+      <w:r>
+        <w:rPr>
+          <w:rFonts w:ascii="Consolas" w:cs="Consolas" w:eastAsia="Consolas" w:hAnsi="Consolas"/>
+          <w:sz w:val="20"/>
+          <w:szCs w:val="20"/>
+          <w:rtl w:val="0"/>
+        </w:rPr>
+        <w:t xml:space="preserve">  const year = d / 10000 | 0;</w:t>
+      </w:r>
+    </w:p>
+    <w:p>
+      <w:pPr>
+        <w:spacing w:line="360" w:lineRule="auto"/>
+        <w:rPr>
+          <w:rFonts w:ascii="Consolas" w:cs="Consolas" w:eastAsia="Consolas" w:hAnsi="Consolas"/>
+          <w:sz w:val="20"/>
+          <w:szCs w:val="20"/>
+        </w:rPr>
+      </w:pPr>
+      <w:r>
+        <w:rPr>
+          <w:rFonts w:ascii="Consolas" w:cs="Consolas" w:eastAsia="Consolas" w:hAnsi="Consolas"/>
+          <w:sz w:val="20"/>
+          <w:szCs w:val="20"/>
+          <w:rtl w:val="0"/>
+        </w:rPr>
+        <w:t xml:space="preserve">  d -= year *10000;</w:t>
+      </w:r>
+    </w:p>
+    <w:p>
+      <w:pPr>
+        <w:spacing w:line="360" w:lineRule="auto"/>
+        <w:rPr>
+          <w:rFonts w:ascii="Consolas" w:cs="Consolas" w:eastAsia="Consolas" w:hAnsi="Consolas"/>
+          <w:sz w:val="20"/>
+          <w:szCs w:val="20"/>
+        </w:rPr>
+      </w:pPr>
+      <w:r>
+        <w:rPr>
+          <w:rFonts w:ascii="Consolas" w:cs="Consolas" w:eastAsia="Consolas" w:hAnsi="Consolas"/>
+          <w:sz w:val="20"/>
+          <w:szCs w:val="20"/>
+          <w:rtl w:val="0"/>
+        </w:rPr>
+        <w:t xml:space="preserve">  const month = d / 100 | 0;</w:t>
+      </w:r>
+    </w:p>
+    <w:p>
+      <w:pPr>
+        <w:spacing w:line="360" w:lineRule="auto"/>
+        <w:rPr>
+          <w:rFonts w:ascii="Consolas" w:cs="Consolas" w:eastAsia="Consolas" w:hAnsi="Consolas"/>
+          <w:sz w:val="20"/>
+          <w:szCs w:val="20"/>
+        </w:rPr>
+      </w:pPr>
+      <w:r>
+        <w:rPr>
+          <w:rFonts w:ascii="Consolas" w:cs="Consolas" w:eastAsia="Consolas" w:hAnsi="Consolas"/>
+          <w:sz w:val="20"/>
+          <w:szCs w:val="20"/>
+          <w:rtl w:val="0"/>
+        </w:rPr>
+        <w:t xml:space="preserve">  const day = d - month*100;</w:t>
+      </w:r>
+    </w:p>
+    <w:p>
+      <w:pPr>
+        <w:spacing w:line="360" w:lineRule="auto"/>
+        <w:rPr>
+          <w:rFonts w:ascii="Consolas" w:cs="Consolas" w:eastAsia="Consolas" w:hAnsi="Consolas"/>
+          <w:color w:val="0000ff"/>
+          <w:sz w:val="20"/>
+          <w:szCs w:val="20"/>
+        </w:rPr>
+      </w:pPr>
+      <w:r>
+        <w:rPr>
+          <w:rFonts w:ascii="Consolas" w:cs="Consolas" w:eastAsia="Consolas" w:hAnsi="Consolas"/>
+          <w:sz w:val="20"/>
+          <w:szCs w:val="20"/>
+          <w:rtl w:val="0"/>
+        </w:rPr>
+        <w:t xml:space="preserve">  </w:t>
+      </w:r>
+      <w:r>
+        <w:rPr>
+          <w:rFonts w:ascii="Consolas" w:cs="Consolas" w:eastAsia="Consolas" w:hAnsi="Consolas"/>
+          <w:color w:val="0000ff"/>
+          <w:sz w:val="20"/>
+          <w:szCs w:val="20"/>
+          <w:rtl w:val="0"/>
+        </w:rPr>
+        <w:t xml:space="preserve">// month-1 because the month field is 0-indexed in JS</w:t>
+      </w:r>
+    </w:p>
+    <w:p>
+      <w:pPr>
+        <w:spacing w:line="360" w:lineRule="auto"/>
+        <w:rPr>
+          <w:rFonts w:ascii="Consolas" w:cs="Consolas" w:eastAsia="Consolas" w:hAnsi="Consolas"/>
+          <w:sz w:val="20"/>
+          <w:szCs w:val="20"/>
+        </w:rPr>
+      </w:pPr>
+      <w:r>
+        <w:rPr>
+          <w:rFonts w:ascii="Consolas" w:cs="Consolas" w:eastAsia="Consolas" w:hAnsi="Consolas"/>
+          <w:sz w:val="20"/>
+          <w:szCs w:val="20"/>
+          <w:rtl w:val="0"/>
+        </w:rPr>
+        <w:t xml:space="preserve">  return new Date(year, month-1, day);</w:t>
+      </w:r>
+    </w:p>
+    <w:p>
+      <w:pPr>
+        <w:spacing w:line="360" w:lineRule="auto"/>
+        <w:rPr>
+          <w:rFonts w:ascii="Consolas" w:cs="Consolas" w:eastAsia="Consolas" w:hAnsi="Consolas"/>
+          <w:sz w:val="20"/>
+          <w:szCs w:val="20"/>
+        </w:rPr>
+      </w:pPr>
+      <w:r>
+        <w:rPr>
+          <w:rFonts w:ascii="Consolas" w:cs="Consolas" w:eastAsia="Consolas" w:hAnsi="Consolas"/>
+          <w:sz w:val="20"/>
+          <w:szCs w:val="20"/>
+          <w:rtl w:val="0"/>
+        </w:rPr>
+        <w:t xml:space="preserve">};</w:t>
+      </w:r>
+    </w:p>
+    <w:p>
+      <w:pPr>
+        <w:spacing w:line="360" w:lineRule="auto"/>
+        <w:rPr>
+          <w:rFonts w:ascii="Consolas" w:cs="Consolas" w:eastAsia="Consolas" w:hAnsi="Consolas"/>
+          <w:sz w:val="20"/>
+          <w:szCs w:val="20"/>
+        </w:rPr>
+      </w:pPr>
+      <w:r>
+        <w:rPr>
+          <w:rtl w:val="0"/>
+        </w:rPr>
+      </w:r>
+    </w:p>
+    <w:p>
+      <w:pPr>
+        <w:spacing w:line="360" w:lineRule="auto"/>
+        <w:rPr>
+          <w:rFonts w:ascii="Consolas" w:cs="Consolas" w:eastAsia="Consolas" w:hAnsi="Consolas"/>
+          <w:color w:val="0000ff"/>
+          <w:sz w:val="20"/>
+          <w:szCs w:val="20"/>
+        </w:rPr>
+      </w:pPr>
+      <w:r>
+        <w:rPr>
+          <w:rFonts w:ascii="Consolas" w:cs="Consolas" w:eastAsia="Consolas" w:hAnsi="Consolas"/>
+          <w:color w:val="0000ff"/>
+          <w:sz w:val="20"/>
+          <w:szCs w:val="20"/>
+          <w:rtl w:val="0"/>
+        </w:rPr>
+        <w:t xml:space="preserve">// converts a JS date object to the databases integer representation of the date</w:t>
+      </w:r>
+    </w:p>
+    <w:p>
+      <w:pPr>
+        <w:spacing w:line="360" w:lineRule="auto"/>
+        <w:rPr>
+          <w:rFonts w:ascii="Consolas" w:cs="Consolas" w:eastAsia="Consolas" w:hAnsi="Consolas"/>
+          <w:color w:val="0000ff"/>
+          <w:sz w:val="20"/>
+          <w:szCs w:val="20"/>
+        </w:rPr>
+      </w:pPr>
+      <w:r>
+        <w:rPr>
+          <w:rFonts w:ascii="Consolas" w:cs="Consolas" w:eastAsia="Consolas" w:hAnsi="Consolas"/>
+          <w:color w:val="0000ff"/>
+          <w:sz w:val="20"/>
+          <w:szCs w:val="20"/>
+          <w:rtl w:val="0"/>
+        </w:rPr>
+        <w:t xml:space="preserve">// May 12 2022 -&gt; 20220512</w:t>
+      </w:r>
+    </w:p>
+    <w:p>
+      <w:pPr>
+        <w:spacing w:line="360" w:lineRule="auto"/>
+        <w:rPr>
+          <w:rFonts w:ascii="Consolas" w:cs="Consolas" w:eastAsia="Consolas" w:hAnsi="Consolas"/>
+          <w:sz w:val="20"/>
+          <w:szCs w:val="20"/>
+        </w:rPr>
+      </w:pPr>
+      <w:r>
+        <w:rPr>
+          <w:rFonts w:ascii="Consolas" w:cs="Consolas" w:eastAsia="Consolas" w:hAnsi="Consolas"/>
+          <w:sz w:val="20"/>
+          <w:szCs w:val="20"/>
+          <w:rtl w:val="0"/>
+        </w:rPr>
+        <w:t xml:space="preserve">export const parseDateToInt = (d : Date) =&gt; {</w:t>
+      </w:r>
+    </w:p>
+    <w:p>
+      <w:pPr>
+        <w:spacing w:line="360" w:lineRule="auto"/>
+        <w:rPr>
+          <w:rFonts w:ascii="Consolas" w:cs="Consolas" w:eastAsia="Consolas" w:hAnsi="Consolas"/>
+          <w:sz w:val="20"/>
+          <w:szCs w:val="20"/>
+        </w:rPr>
+      </w:pPr>
+      <w:r>
+        <w:rPr>
+          <w:rFonts w:ascii="Consolas" w:cs="Consolas" w:eastAsia="Consolas" w:hAnsi="Consolas"/>
+          <w:sz w:val="20"/>
+          <w:szCs w:val="20"/>
+          <w:rtl w:val="0"/>
+        </w:rPr>
+        <w:t xml:space="preserve">  return d.getFullYear()*10000 + (d.getMonth()+1)*100 + d.getDate();</w:t>
+      </w:r>
+    </w:p>
+    <w:p>
+      <w:pPr>
+        <w:spacing w:line="360" w:lineRule="auto"/>
+        <w:rPr>
+          <w:rFonts w:ascii="Consolas" w:cs="Consolas" w:eastAsia="Consolas" w:hAnsi="Consolas"/>
+          <w:sz w:val="20"/>
+          <w:szCs w:val="20"/>
+        </w:rPr>
+      </w:pPr>
+      <w:r>
+        <w:rPr>
+          <w:rFonts w:ascii="Consolas" w:cs="Consolas" w:eastAsia="Consolas" w:hAnsi="Consolas"/>
+          <w:sz w:val="20"/>
+          <w:szCs w:val="20"/>
+          <w:rtl w:val="0"/>
+        </w:rPr>
+        <w:t xml:space="preserve">};</w:t>
       </w:r>
     </w:p>
     <w:p>
@@ -23849,6 +24262,309 @@
           <w:rtl w:val="0"/>
         </w:rPr>
         <w:t xml:space="preserve">Provides a way to store custom reports.</w:t>
+      </w:r>
+    </w:p>
+    <w:p>
+      <w:pPr>
+        <w:spacing w:line="360" w:lineRule="auto"/>
+        <w:rPr/>
+      </w:pPr>
+      <w:r>
+        <w:rPr>
+          <w:rtl w:val="0"/>
+        </w:rPr>
+      </w:r>
+    </w:p>
+    <w:p>
+      <w:pPr>
+        <w:spacing w:line="360" w:lineRule="auto"/>
+        <w:rPr/>
+      </w:pPr>
+      <w:r>
+        <w:rPr>
+          <w:rtl w:val="0"/>
+        </w:rPr>
+      </w:r>
+    </w:p>
+    <w:p>
+      <w:pPr>
+        <w:spacing w:line="360" w:lineRule="auto"/>
+        <w:rPr/>
+      </w:pPr>
+      <w:r>
+        <w:rPr>
+          <w:rtl w:val="0"/>
+        </w:rPr>
+      </w:r>
+    </w:p>
+    <w:p>
+      <w:pPr>
+        <w:spacing w:line="360" w:lineRule="auto"/>
+        <w:rPr/>
+      </w:pPr>
+      <w:r>
+        <w:rPr>
+          <w:rtl w:val="0"/>
+        </w:rPr>
+      </w:r>
+    </w:p>
+    <w:p>
+      <w:pPr>
+        <w:spacing w:line="360" w:lineRule="auto"/>
+        <w:rPr/>
+      </w:pPr>
+      <w:r>
+        <w:rPr>
+          <w:rtl w:val="0"/>
+        </w:rPr>
+      </w:r>
+    </w:p>
+    <w:p>
+      <w:pPr>
+        <w:spacing w:line="360" w:lineRule="auto"/>
+        <w:rPr/>
+      </w:pPr>
+      <w:r>
+        <w:rPr>
+          <w:rtl w:val="0"/>
+        </w:rPr>
+      </w:r>
+    </w:p>
+    <w:p>
+      <w:pPr>
+        <w:spacing w:line="360" w:lineRule="auto"/>
+        <w:rPr/>
+      </w:pPr>
+      <w:r>
+        <w:rPr>
+          <w:rtl w:val="0"/>
+        </w:rPr>
+      </w:r>
+    </w:p>
+    <w:p>
+      <w:pPr>
+        <w:spacing w:line="360" w:lineRule="auto"/>
+        <w:rPr/>
+      </w:pPr>
+      <w:r>
+        <w:rPr>
+          <w:rtl w:val="0"/>
+        </w:rPr>
+      </w:r>
+    </w:p>
+    <w:p>
+      <w:pPr>
+        <w:spacing w:line="360" w:lineRule="auto"/>
+        <w:rPr/>
+      </w:pPr>
+      <w:r>
+        <w:rPr>
+          <w:rtl w:val="0"/>
+        </w:rPr>
+      </w:r>
+    </w:p>
+    <w:p>
+      <w:pPr>
+        <w:spacing w:line="360" w:lineRule="auto"/>
+        <w:rPr/>
+      </w:pPr>
+      <w:r>
+        <w:rPr>
+          <w:rtl w:val="0"/>
+        </w:rPr>
+      </w:r>
+    </w:p>
+    <w:p>
+      <w:pPr>
+        <w:spacing w:line="360" w:lineRule="auto"/>
+        <w:rPr/>
+      </w:pPr>
+      <w:r>
+        <w:rPr>
+          <w:rtl w:val="0"/>
+        </w:rPr>
+      </w:r>
+    </w:p>
+    <w:p>
+      <w:pPr>
+        <w:spacing w:line="360" w:lineRule="auto"/>
+        <w:rPr/>
+      </w:pPr>
+      <w:r>
+        <w:rPr>
+          <w:rtl w:val="0"/>
+        </w:rPr>
+      </w:r>
+    </w:p>
+    <w:p>
+      <w:pPr>
+        <w:spacing w:line="360" w:lineRule="auto"/>
+        <w:rPr/>
+      </w:pPr>
+      <w:r>
+        <w:rPr>
+          <w:rtl w:val="0"/>
+        </w:rPr>
+      </w:r>
+    </w:p>
+    <w:p>
+      <w:pPr>
+        <w:spacing w:line="360" w:lineRule="auto"/>
+        <w:rPr/>
+      </w:pPr>
+      <w:r>
+        <w:rPr>
+          <w:rtl w:val="0"/>
+        </w:rPr>
+      </w:r>
+    </w:p>
+    <w:p>
+      <w:pPr>
+        <w:spacing w:line="360" w:lineRule="auto"/>
+        <w:rPr/>
+      </w:pPr>
+      <w:r>
+        <w:rPr>
+          <w:rtl w:val="0"/>
+        </w:rPr>
+      </w:r>
+    </w:p>
+    <w:p>
+      <w:pPr>
+        <w:spacing w:line="360" w:lineRule="auto"/>
+        <w:rPr/>
+      </w:pPr>
+      <w:r>
+        <w:rPr>
+          <w:rtl w:val="0"/>
+        </w:rPr>
+      </w:r>
+    </w:p>
+    <w:p>
+      <w:pPr>
+        <w:spacing w:line="360" w:lineRule="auto"/>
+        <w:rPr/>
+      </w:pPr>
+      <w:r>
+        <w:rPr>
+          <w:rtl w:val="0"/>
+        </w:rPr>
+      </w:r>
+    </w:p>
+    <w:p>
+      <w:pPr>
+        <w:spacing w:line="360" w:lineRule="auto"/>
+        <w:rPr/>
+      </w:pPr>
+      <w:r>
+        <w:rPr>
+          <w:rtl w:val="0"/>
+        </w:rPr>
+      </w:r>
+    </w:p>
+    <w:p>
+      <w:pPr>
+        <w:spacing w:line="360" w:lineRule="auto"/>
+        <w:rPr/>
+      </w:pPr>
+      <w:r>
+        <w:rPr>
+          <w:rtl w:val="0"/>
+        </w:rPr>
+      </w:r>
+    </w:p>
+    <w:p>
+      <w:pPr>
+        <w:spacing w:line="360" w:lineRule="auto"/>
+        <w:rPr/>
+      </w:pPr>
+      <w:r>
+        <w:rPr>
+          <w:rtl w:val="0"/>
+        </w:rPr>
+      </w:r>
+    </w:p>
+    <w:p>
+      <w:pPr>
+        <w:spacing w:line="360" w:lineRule="auto"/>
+        <w:rPr/>
+      </w:pPr>
+      <w:r>
+        <w:rPr>
+          <w:rtl w:val="0"/>
+        </w:rPr>
+      </w:r>
+    </w:p>
+    <w:p>
+      <w:pPr>
+        <w:spacing w:line="360" w:lineRule="auto"/>
+        <w:rPr/>
+      </w:pPr>
+      <w:r>
+        <w:rPr>
+          <w:rtl w:val="0"/>
+        </w:rPr>
+      </w:r>
+    </w:p>
+    <w:p>
+      <w:pPr>
+        <w:spacing w:line="360" w:lineRule="auto"/>
+        <w:rPr/>
+      </w:pPr>
+      <w:r>
+        <w:rPr>
+          <w:rtl w:val="0"/>
+        </w:rPr>
+      </w:r>
+    </w:p>
+    <w:p>
+      <w:pPr>
+        <w:spacing w:line="360" w:lineRule="auto"/>
+        <w:rPr/>
+      </w:pPr>
+      <w:r>
+        <w:rPr>
+          <w:rtl w:val="0"/>
+        </w:rPr>
+      </w:r>
+    </w:p>
+    <w:p>
+      <w:pPr>
+        <w:spacing w:line="360" w:lineRule="auto"/>
+        <w:rPr>
+          <w:i w:val="1"/>
+          <w:sz w:val="20"/>
+          <w:szCs w:val="20"/>
+        </w:rPr>
+      </w:pPr>
+      <w:r>
+        <w:rPr>
+          <w:i w:val="1"/>
+          <w:sz w:val="20"/>
+          <w:szCs w:val="20"/>
+          <w:rtl w:val="0"/>
+        </w:rPr>
+        <w:t xml:space="preserve">If you’ve made it this far, I hope this document has served you well and adequately explained the what, why, and how of this database. To all the future capstone developers, I wish you luck on this project and in your burgeoning careers.</w:t>
+      </w:r>
+    </w:p>
+    <w:p>
+      <w:pPr>
+        <w:spacing w:line="360" w:lineRule="auto"/>
+        <w:rPr>
+          <w:i w:val="1"/>
+          <w:sz w:val="20"/>
+          <w:szCs w:val="20"/>
+        </w:rPr>
+      </w:pPr>
+      <w:r>
+        <w:rPr>
+          <w:i w:val="1"/>
+          <w:sz w:val="20"/>
+          <w:szCs w:val="20"/>
+          <w:rtl w:val="0"/>
+        </w:rPr>
+        <w:tab/>
+        <w:t xml:space="preserve">-E.R. and the 2022 Summer/Fall Capstone team</w:t>
       </w:r>
     </w:p>
     <w:sectPr>

</xml_diff>